<commit_message>
Completed CRC Cards and Descriptions for Domain Classes
</commit_message>
<xml_diff>
--- a/DefiantWorldsGame/UML/CRC Cards (WIP).docx
+++ b/DefiantWorldsGame/UML/CRC Cards (WIP).docx
@@ -2225,27 +2225,48 @@
           <w:tcPr>
             <w:tcW w:w="4508" w:type="dxa"/>
           </w:tcPr>
-          <w:p/>
-        </w:tc>
-        <w:tc>
-          <w:tcPr>
-            <w:tcW w:w="4508" w:type="dxa"/>
-          </w:tcPr>
-          <w:p/>
-        </w:tc>
-      </w:tr>
-      <w:tr>
-        <w:tc>
-          <w:tcPr>
-            <w:tcW w:w="4508" w:type="dxa"/>
-          </w:tcPr>
-          <w:p/>
-        </w:tc>
-        <w:tc>
-          <w:tcPr>
-            <w:tcW w:w="4508" w:type="dxa"/>
-          </w:tcPr>
-          <w:p/>
+          <w:p>
+            <w:r>
+              <w:t xml:space="preserve">Repair Building </w:t>
+            </w:r>
+          </w:p>
+        </w:tc>
+        <w:tc>
+          <w:tcPr>
+            <w:tcW w:w="4508" w:type="dxa"/>
+          </w:tcPr>
+          <w:p>
+            <w:r>
+              <w:t>Str</w:t>
+            </w:r>
+            <w:bookmarkStart w:id="0" w:name="_GoBack"/>
+            <w:bookmarkEnd w:id="0"/>
+            <w:r>
+              <w:t>ucture</w:t>
+            </w:r>
+          </w:p>
+        </w:tc>
+      </w:tr>
+      <w:tr>
+        <w:tc>
+          <w:tcPr>
+            <w:tcW w:w="4508" w:type="dxa"/>
+          </w:tcPr>
+          <w:p>
+            <w:r>
+              <w:t>Collect Mineral</w:t>
+            </w:r>
+          </w:p>
+        </w:tc>
+        <w:tc>
+          <w:tcPr>
+            <w:tcW w:w="4508" w:type="dxa"/>
+          </w:tcPr>
+          <w:p>
+            <w:r>
+              <w:t>Resource</w:t>
+            </w:r>
+          </w:p>
         </w:tc>
       </w:tr>
       <w:tr>
@@ -4198,8 +4219,6 @@
     </w:tbl>
     <w:p/>
     <w:p/>
-    <w:p/>
-    <w:p/>
     <w:tbl>
       <w:tblPr>
         <w:tblStyle w:val="TableGrid"/>
@@ -4384,14 +4403,7 @@
                 <w:sz w:val="28"/>
                 <w:szCs w:val="28"/>
               </w:rPr>
-              <w:t xml:space="preserve">Superclass: </w:t>
-            </w:r>
-            <w:r>
-              <w:rPr>
-                <w:sz w:val="28"/>
-                <w:szCs w:val="28"/>
-              </w:rPr>
-              <w:t>Static</w:t>
+              <w:t>Superclass: Static</w:t>
             </w:r>
           </w:p>
         </w:tc>
@@ -4456,6 +4468,11 @@
       </w:tr>
     </w:tbl>
     <w:p/>
+    <w:p>
+      <w:r>
+        <w:tab/>
+      </w:r>
+    </w:p>
     <w:p>
       <w:pPr>
         <w:pStyle w:val="Title"/>
@@ -5619,8 +5636,6 @@
               </w:rPr>
               <w:t>Superclass: Player</w:t>
             </w:r>
-            <w:bookmarkStart w:id="0" w:name="_GoBack"/>
-            <w:bookmarkEnd w:id="0"/>
           </w:p>
         </w:tc>
       </w:tr>
@@ -5671,241 +5686,152 @@
           <w:tcPr>
             <w:tcW w:w="4508" w:type="dxa"/>
           </w:tcPr>
-          <w:p>
-            <w:r>
-              <w:t>Name</w:t>
-            </w:r>
-          </w:p>
-        </w:tc>
-        <w:tc>
-          <w:tcPr>
-            <w:tcW w:w="4508" w:type="dxa"/>
-          </w:tcPr>
-          <w:p>
-            <w:r>
-              <w:t>Structure</w:t>
-            </w:r>
-          </w:p>
-        </w:tc>
-      </w:tr>
-      <w:tr>
-        <w:tc>
-          <w:tcPr>
-            <w:tcW w:w="4508" w:type="dxa"/>
-          </w:tcPr>
-          <w:p>
-            <w:r>
-              <w:t>Number of Minerals</w:t>
-            </w:r>
-          </w:p>
-        </w:tc>
-        <w:tc>
-          <w:tcPr>
-            <w:tcW w:w="4508" w:type="dxa"/>
-          </w:tcPr>
-          <w:p>
-            <w:r>
-              <w:t>GameAgent</w:t>
-            </w:r>
-          </w:p>
-        </w:tc>
-      </w:tr>
-      <w:tr>
-        <w:tc>
-          <w:tcPr>
-            <w:tcW w:w="4508" w:type="dxa"/>
-          </w:tcPr>
-          <w:p>
-            <w:r>
-              <w:t>Owned Structures</w:t>
-            </w:r>
-          </w:p>
-        </w:tc>
-        <w:tc>
-          <w:tcPr>
-            <w:tcW w:w="4508" w:type="dxa"/>
-          </w:tcPr>
-          <w:p>
-            <w:r>
-              <w:t>SpaceUnit</w:t>
-            </w:r>
-          </w:p>
-        </w:tc>
-      </w:tr>
-      <w:tr>
-        <w:tc>
-          <w:tcPr>
-            <w:tcW w:w="4508" w:type="dxa"/>
-          </w:tcPr>
-          <w:p>
-            <w:r>
-              <w:t>Owned Units</w:t>
-            </w:r>
-          </w:p>
-        </w:tc>
-        <w:tc>
-          <w:tcPr>
-            <w:tcW w:w="4508" w:type="dxa"/>
-          </w:tcPr>
-          <w:p>
-            <w:r>
-              <w:t>Fleet</w:t>
-            </w:r>
-          </w:p>
-        </w:tc>
-      </w:tr>
-      <w:tr>
-        <w:tc>
-          <w:tcPr>
-            <w:tcW w:w="4508" w:type="dxa"/>
-          </w:tcPr>
-          <w:p>
-            <w:r>
-              <w:t xml:space="preserve">Owned space crafts </w:t>
-            </w:r>
-          </w:p>
-        </w:tc>
-        <w:tc>
-          <w:tcPr>
-            <w:tcW w:w="4508" w:type="dxa"/>
-          </w:tcPr>
-          <w:p>
-            <w:r>
-              <w:t>Grid</w:t>
-            </w:r>
-          </w:p>
-        </w:tc>
-      </w:tr>
-      <w:tr>
-        <w:tc>
-          <w:tcPr>
-            <w:tcW w:w="4508" w:type="dxa"/>
-          </w:tcPr>
-          <w:p>
-            <w:r>
-              <w:t>Population Limit</w:t>
-            </w:r>
-          </w:p>
-        </w:tc>
-        <w:tc>
-          <w:tcPr>
-            <w:tcW w:w="4508" w:type="dxa"/>
-          </w:tcPr>
-          <w:p>
-            <w:r>
-              <w:t>Tile</w:t>
-            </w:r>
-          </w:p>
-        </w:tc>
-      </w:tr>
-      <w:tr>
-        <w:tc>
-          <w:tcPr>
-            <w:tcW w:w="4508" w:type="dxa"/>
-          </w:tcPr>
-          <w:p>
-            <w:r>
-              <w:t xml:space="preserve">Whether </w:t>
-            </w:r>
+          <w:p/>
+        </w:tc>
+        <w:tc>
+          <w:tcPr>
+            <w:tcW w:w="4508" w:type="dxa"/>
+          </w:tcPr>
+          <w:p/>
+        </w:tc>
+      </w:tr>
+      <w:tr>
+        <w:tc>
+          <w:tcPr>
+            <w:tcW w:w="4508" w:type="dxa"/>
+          </w:tcPr>
+          <w:p/>
+        </w:tc>
+        <w:tc>
+          <w:tcPr>
+            <w:tcW w:w="4508" w:type="dxa"/>
+          </w:tcPr>
+          <w:p/>
+        </w:tc>
+      </w:tr>
+    </w:tbl>
+    <w:p/>
+    <w:tbl>
+      <w:tblPr>
+        <w:tblStyle w:val="TableGrid"/>
+        <w:tblpPr w:leftFromText="180" w:rightFromText="180" w:vertAnchor="text" w:horzAnchor="margin" w:tblpY="203"/>
+        <w:tblW w:w="0" w:type="auto"/>
+        <w:tblLook w:val="04A0" w:firstRow="1" w:lastRow="0" w:firstColumn="1" w:lastColumn="0" w:noHBand="0" w:noVBand="1"/>
+      </w:tblPr>
+      <w:tblGrid>
+        <w:gridCol w:w="4508"/>
+        <w:gridCol w:w="4508"/>
+      </w:tblGrid>
+      <w:tr>
+        <w:tc>
+          <w:tcPr>
+            <w:tcW w:w="9016" w:type="dxa"/>
+            <w:gridSpan w:val="2"/>
+          </w:tcPr>
+          <w:p>
+            <w:pPr>
+              <w:rPr>
+                <w:sz w:val="28"/>
+                <w:szCs w:val="28"/>
+              </w:rPr>
+            </w:pPr>
             <w:proofErr w:type="spellStart"/>
             <w:r>
-              <w:t>Comm</w:t>
+              <w:rPr>
+                <w:sz w:val="28"/>
+                <w:szCs w:val="28"/>
+              </w:rPr>
+              <w:t>HumanPlayer</w:t>
             </w:r>
             <w:proofErr w:type="spellEnd"/>
-            <w:r>
-              <w:t xml:space="preserve"> Centre is destroyed</w:t>
-            </w:r>
-          </w:p>
-        </w:tc>
-        <w:tc>
-          <w:tcPr>
-            <w:tcW w:w="4508" w:type="dxa"/>
-          </w:tcPr>
-          <w:p/>
-        </w:tc>
-      </w:tr>
-      <w:tr>
-        <w:tc>
-          <w:tcPr>
-            <w:tcW w:w="4508" w:type="dxa"/>
-          </w:tcPr>
-          <w:p>
-            <w:r>
-              <w:t>Construct</w:t>
-            </w:r>
-          </w:p>
-        </w:tc>
-        <w:tc>
-          <w:tcPr>
-            <w:tcW w:w="4508" w:type="dxa"/>
-          </w:tcPr>
-          <w:p/>
-        </w:tc>
-      </w:tr>
-      <w:tr>
-        <w:tc>
-          <w:tcPr>
-            <w:tcW w:w="4508" w:type="dxa"/>
-          </w:tcPr>
-          <w:p>
-            <w:r>
-              <w:t>Mineral Transaction</w:t>
-            </w:r>
-          </w:p>
-        </w:tc>
-        <w:tc>
-          <w:tcPr>
-            <w:tcW w:w="4508" w:type="dxa"/>
-          </w:tcPr>
-          <w:p/>
-        </w:tc>
-      </w:tr>
-      <w:tr>
-        <w:tc>
-          <w:tcPr>
-            <w:tcW w:w="4508" w:type="dxa"/>
-          </w:tcPr>
-          <w:p>
-            <w:r>
-              <w:t>Purchase Structure</w:t>
-            </w:r>
-          </w:p>
-        </w:tc>
-        <w:tc>
-          <w:tcPr>
-            <w:tcW w:w="4508" w:type="dxa"/>
-          </w:tcPr>
-          <w:p/>
-        </w:tc>
-      </w:tr>
-      <w:tr>
-        <w:tc>
-          <w:tcPr>
-            <w:tcW w:w="4508" w:type="dxa"/>
-          </w:tcPr>
-          <w:p>
-            <w:r>
-              <w:t xml:space="preserve">Queue Unit </w:t>
-            </w:r>
-          </w:p>
-        </w:tc>
-        <w:tc>
-          <w:tcPr>
-            <w:tcW w:w="4508" w:type="dxa"/>
-          </w:tcPr>
-          <w:p/>
-        </w:tc>
-      </w:tr>
-      <w:tr>
-        <w:tc>
-          <w:tcPr>
-            <w:tcW w:w="4508" w:type="dxa"/>
-          </w:tcPr>
-          <w:p>
-            <w:r>
-              <w:t>Launch Attack</w:t>
-            </w:r>
-          </w:p>
+          </w:p>
+        </w:tc>
+      </w:tr>
+      <w:tr>
+        <w:tc>
+          <w:tcPr>
+            <w:tcW w:w="9016" w:type="dxa"/>
+            <w:gridSpan w:val="2"/>
+          </w:tcPr>
+          <w:p>
+            <w:pPr>
+              <w:rPr>
+                <w:sz w:val="28"/>
+                <w:szCs w:val="28"/>
+              </w:rPr>
+            </w:pPr>
+            <w:r>
+              <w:rPr>
+                <w:sz w:val="28"/>
+                <w:szCs w:val="28"/>
+              </w:rPr>
+              <w:t>Superclass: Player</w:t>
+            </w:r>
+          </w:p>
+        </w:tc>
+      </w:tr>
+      <w:tr>
+        <w:tc>
+          <w:tcPr>
+            <w:tcW w:w="4508" w:type="dxa"/>
+          </w:tcPr>
+          <w:p>
+            <w:pPr>
+              <w:rPr>
+                <w:sz w:val="28"/>
+                <w:szCs w:val="28"/>
+              </w:rPr>
+            </w:pPr>
+            <w:r>
+              <w:rPr>
+                <w:sz w:val="28"/>
+                <w:szCs w:val="28"/>
+              </w:rPr>
+              <w:t>Responsibilities</w:t>
+            </w:r>
+          </w:p>
+        </w:tc>
+        <w:tc>
+          <w:tcPr>
+            <w:tcW w:w="4508" w:type="dxa"/>
+          </w:tcPr>
+          <w:p>
+            <w:pPr>
+              <w:rPr>
+                <w:sz w:val="28"/>
+                <w:szCs w:val="28"/>
+              </w:rPr>
+            </w:pPr>
+            <w:r>
+              <w:rPr>
+                <w:sz w:val="28"/>
+                <w:szCs w:val="28"/>
+              </w:rPr>
+              <w:t>Collaborations</w:t>
+            </w:r>
+          </w:p>
+        </w:tc>
+      </w:tr>
+      <w:tr>
+        <w:tc>
+          <w:tcPr>
+            <w:tcW w:w="4508" w:type="dxa"/>
+          </w:tcPr>
+          <w:p/>
+        </w:tc>
+        <w:tc>
+          <w:tcPr>
+            <w:tcW w:w="4508" w:type="dxa"/>
+          </w:tcPr>
+          <w:p/>
+        </w:tc>
+      </w:tr>
+      <w:tr>
+        <w:tc>
+          <w:tcPr>
+            <w:tcW w:w="4508" w:type="dxa"/>
+          </w:tcPr>
+          <w:p/>
         </w:tc>
         <w:tc>
           <w:tcPr>
@@ -5922,14 +5848,15 @@
     <w:p/>
     <w:p/>
     <w:p/>
-    <w:p/>
-    <w:p/>
-    <w:p/>
-    <w:p/>
-    <w:p/>
-    <w:p/>
-    <w:p/>
-    <w:p/>
+    <w:p>
+      <w:pPr>
+        <w:pStyle w:val="Title"/>
+      </w:pPr>
+      <w:r>
+        <w:lastRenderedPageBreak/>
+        <w:t>World Representation</w:t>
+      </w:r>
+    </w:p>
     <w:p>
       <w:r>
         <w:t xml:space="preserve"> </w:t>
@@ -6352,6 +6279,25 @@
     <w:p/>
     <w:p/>
     <w:p/>
+    <w:p/>
+    <w:p/>
+    <w:p/>
+    <w:p/>
+    <w:p/>
+    <w:p/>
+    <w:p/>
+    <w:p/>
+    <w:p/>
+    <w:p/>
+    <w:p>
+      <w:pPr>
+        <w:pStyle w:val="Title"/>
+      </w:pPr>
+      <w:r>
+        <w:lastRenderedPageBreak/>
+        <w:t>Sound</w:t>
+      </w:r>
+    </w:p>
     <w:tbl>
       <w:tblPr>
         <w:tblStyle w:val="TableGrid"/>
@@ -6489,7 +6435,6 @@
           </w:tcPr>
           <w:p>
             <w:r>
-              <w:lastRenderedPageBreak/>
               <w:t>Source Velocity</w:t>
             </w:r>
           </w:p>
@@ -6628,6 +6573,14 @@
         </w:tc>
       </w:tr>
     </w:tbl>
+    <w:p/>
+    <w:p/>
+    <w:p/>
+    <w:p/>
+    <w:p/>
+    <w:p/>
+    <w:p/>
+    <w:p/>
     <w:p/>
     <w:p/>
     <w:p/>
@@ -6645,6 +6598,7 @@
         <w:pStyle w:val="Title"/>
       </w:pPr>
       <w:r>
+        <w:lastRenderedPageBreak/>
         <w:t>States</w:t>
       </w:r>
     </w:p>
@@ -7080,7 +7034,6 @@
     </w:tbl>
     <w:p>
       <w:r>
-        <w:lastRenderedPageBreak/>
         <w:t xml:space="preserve"> </w:t>
       </w:r>
     </w:p>
@@ -7464,6 +7417,7 @@
                 <w:sz w:val="28"/>
                 <w:szCs w:val="28"/>
               </w:rPr>
+              <w:lastRenderedPageBreak/>
               <w:t>World</w:t>
             </w:r>
             <w:r>
@@ -8634,4 +8588,16 @@
     </a:ext>
   </a:extLst>
 </a:theme>
+</file>
+
+<file path=customXml/item1.xml><?xml version="1.0" encoding="utf-8"?>
+<b:Sources xmlns:b="http://schemas.openxmlformats.org/officeDocument/2006/bibliography" xmlns="http://schemas.openxmlformats.org/officeDocument/2006/bibliography" SelectedStyle="\APASixthEditionOfficeOnline.xsl" StyleName="APA" Version="6"/>
+</file>
+
+<file path=customXml/itemProps1.xml><?xml version="1.0" encoding="utf-8"?>
+<ds:datastoreItem xmlns:ds="http://schemas.openxmlformats.org/officeDocument/2006/customXml" ds:itemID="{EA8FF3E9-547A-4492-9FBC-147CD32A3637}">
+  <ds:schemaRefs>
+    <ds:schemaRef ds:uri="http://schemas.openxmlformats.org/officeDocument/2006/bibliography"/>
+  </ds:schemaRefs>
+</ds:datastoreItem>
 </file>
</xml_diff>